<commit_message>
Consuntivo + Kanbanboard + Diario
</commit_message>
<xml_diff>
--- a/4_Diari/2023-02-03_Diario_MongaCurialeRatti.docx
+++ b/4_Diari/2023-02-03_Diario_MongaCurialeRatti.docx
@@ -175,21 +175,7 @@
               <w:rPr>
                 <w:rFonts w:ascii="Arial" w:hAnsi="Arial" w:cs="Arial"/>
               </w:rPr>
-              <w:t xml:space="preserve">Creato </w:t>
-            </w:r>
-            <w:proofErr w:type="spellStart"/>
-            <w:r>
-              <w:rPr>
-                <w:rFonts w:ascii="Arial" w:hAnsi="Arial" w:cs="Arial"/>
-              </w:rPr>
-              <w:t>git</w:t>
-            </w:r>
-            <w:proofErr w:type="spellEnd"/>
-            <w:r>
-              <w:rPr>
-                <w:rFonts w:ascii="Arial" w:hAnsi="Arial" w:cs="Arial"/>
-              </w:rPr>
-              <w:t xml:space="preserve"> repository</w:t>
+              <w:t>Meeting per pianificare la giornata</w:t>
             </w:r>
           </w:p>
           <w:p>
@@ -202,14 +188,14 @@
               <w:rPr>
                 <w:rFonts w:ascii="Arial" w:hAnsi="Arial" w:cs="Arial"/>
               </w:rPr>
-              <w:t xml:space="preserve">Creato </w:t>
+              <w:t xml:space="preserve">Aggiornata la </w:t>
             </w:r>
             <w:proofErr w:type="spellStart"/>
             <w:r>
               <w:rPr>
                 <w:rFonts w:ascii="Arial" w:hAnsi="Arial" w:cs="Arial"/>
               </w:rPr>
-              <w:t>Gantt</w:t>
+              <w:t>kanboard</w:t>
             </w:r>
             <w:proofErr w:type="spellEnd"/>
           </w:p>
@@ -223,257 +209,10 @@
               <w:rPr>
                 <w:rFonts w:ascii="Arial" w:hAnsi="Arial" w:cs="Arial"/>
               </w:rPr>
-              <w:t xml:space="preserve">Creato un file </w:t>
+              <w:t>Installato su tutte le macchine python</w:t>
             </w:r>
-            <w:proofErr w:type="spellStart"/>
-            <w:r>
-              <w:rPr>
-                <w:rFonts w:ascii="Arial" w:hAnsi="Arial" w:cs="Arial"/>
-              </w:rPr>
-              <w:t>excel</w:t>
-            </w:r>
-            <w:proofErr w:type="spellEnd"/>
-            <w:r>
-              <w:rPr>
-                <w:rFonts w:ascii="Arial" w:hAnsi="Arial" w:cs="Arial"/>
-              </w:rPr>
-              <w:t xml:space="preserve"> per la </w:t>
-            </w:r>
-            <w:proofErr w:type="spellStart"/>
-            <w:r>
-              <w:rPr>
-                <w:rFonts w:ascii="Arial" w:hAnsi="Arial" w:cs="Arial"/>
-              </w:rPr>
-              <w:t>KanbanBoard</w:t>
-            </w:r>
-            <w:proofErr w:type="spellEnd"/>
-          </w:p>
-          <w:p>
-            <w:pPr>
-              <w:rPr>
-                <w:rFonts w:ascii="Arial" w:hAnsi="Arial" w:cs="Arial"/>
-              </w:rPr>
-            </w:pPr>
-            <w:r>
-              <w:rPr>
-                <w:rFonts w:ascii="Arial" w:hAnsi="Arial" w:cs="Arial"/>
-              </w:rPr>
-              <w:t>Iniziata la documentazione</w:t>
-            </w:r>
-          </w:p>
-          <w:p>
-            <w:pPr>
-              <w:rPr>
-                <w:rFonts w:ascii="Arial" w:hAnsi="Arial" w:cs="Arial"/>
-              </w:rPr>
-            </w:pPr>
-            <w:r>
-              <w:rPr>
-                <w:rFonts w:ascii="Arial" w:hAnsi="Arial" w:cs="Arial"/>
-              </w:rPr>
-              <w:t>Creato un design iniziale dell’interfaccia principale</w:t>
-            </w:r>
-            <w:r>
-              <w:rPr>
-                <w:rFonts w:ascii="Arial" w:hAnsi="Arial" w:cs="Arial"/>
-              </w:rPr>
-              <w:t xml:space="preserve"> (</w:t>
-            </w:r>
-            <w:hyperlink r:id="rId8" w:history="1">
-              <w:r>
-                <w:rPr>
-                  <w:rStyle w:val="Collegamentoipertestuale"/>
-                  <w:rFonts w:ascii="Arial" w:hAnsi="Arial" w:cs="Arial"/>
-                </w:rPr>
-                <w:t>https://www.fluidui.com/editor/live/</w:t>
-              </w:r>
-            </w:hyperlink>
-            <w:r>
-              <w:rPr>
-                <w:rFonts w:ascii="Arial" w:hAnsi="Arial" w:cs="Arial"/>
-              </w:rPr>
-              <w:t>)</w:t>
-            </w:r>
-          </w:p>
-          <w:p>
-            <w:pPr>
-              <w:rPr>
-                <w:rFonts w:ascii="Arial" w:hAnsi="Arial" w:cs="Arial"/>
-              </w:rPr>
-            </w:pPr>
-            <w:r>
-              <w:rPr>
-                <w:rFonts w:ascii="Arial" w:hAnsi="Arial" w:cs="Arial"/>
-              </w:rPr>
-              <w:t xml:space="preserve">Creato lo Use Case </w:t>
-            </w:r>
-          </w:p>
-          <w:p>
-            <w:pPr>
-              <w:rPr>
-                <w:rFonts w:ascii="Arial" w:hAnsi="Arial" w:cs="Arial"/>
-              </w:rPr>
-            </w:pPr>
-            <w:r>
-              <w:rPr>
-                <w:rFonts w:ascii="Arial" w:hAnsi="Arial" w:cs="Arial"/>
-              </w:rPr>
-              <w:t>Creato un diagramma di flusso</w:t>
-            </w:r>
-            <w:r>
-              <w:rPr>
-                <w:rFonts w:ascii="Arial" w:hAnsi="Arial" w:cs="Arial"/>
-              </w:rPr>
-              <w:t xml:space="preserve"> (utilizzando </w:t>
-            </w:r>
-            <w:proofErr w:type="spellStart"/>
-            <w:r>
-              <w:rPr>
-                <w:rFonts w:ascii="Arial" w:hAnsi="Arial" w:cs="Arial"/>
-              </w:rPr>
-              <w:t>microsoft</w:t>
-            </w:r>
-            <w:proofErr w:type="spellEnd"/>
-            <w:r>
-              <w:rPr>
-                <w:rFonts w:ascii="Arial" w:hAnsi="Arial" w:cs="Arial"/>
-              </w:rPr>
-              <w:t xml:space="preserve"> </w:t>
-            </w:r>
-            <w:proofErr w:type="spellStart"/>
-            <w:r>
-              <w:rPr>
-                <w:rFonts w:ascii="Arial" w:hAnsi="Arial" w:cs="Arial"/>
-              </w:rPr>
-              <w:t>visio</w:t>
-            </w:r>
-            <w:proofErr w:type="spellEnd"/>
-            <w:r>
-              <w:rPr>
-                <w:rFonts w:ascii="Arial" w:hAnsi="Arial" w:cs="Arial"/>
-              </w:rPr>
-              <w:t>)</w:t>
-            </w:r>
-          </w:p>
-          <w:p>
-            <w:pPr>
-              <w:rPr>
-                <w:rFonts w:ascii="Arial" w:hAnsi="Arial" w:cs="Arial"/>
-              </w:rPr>
-            </w:pPr>
-            <w:r>
-              <w:rPr>
-                <w:rFonts w:ascii="Arial" w:hAnsi="Arial" w:cs="Arial"/>
-              </w:rPr>
-              <w:t xml:space="preserve">Estratti i requisiti e </w:t>
-            </w:r>
-            <w:r>
-              <w:rPr>
-                <w:rFonts w:ascii="Arial" w:hAnsi="Arial" w:cs="Arial"/>
-              </w:rPr>
-              <w:t>sviluppati i</w:t>
-            </w:r>
-            <w:r>
-              <w:rPr>
-                <w:rFonts w:ascii="Arial" w:hAnsi="Arial" w:cs="Arial"/>
-              </w:rPr>
-              <w:t xml:space="preserve"> test case</w:t>
-            </w:r>
-          </w:p>
-          <w:p>
-            <w:pPr>
-              <w:rPr>
-                <w:rFonts w:ascii="Arial" w:hAnsi="Arial" w:cs="Arial"/>
-              </w:rPr>
-            </w:pPr>
-            <w:r>
-              <w:rPr>
-                <w:rFonts w:ascii="Arial" w:hAnsi="Arial" w:cs="Arial"/>
-              </w:rPr>
-              <w:t xml:space="preserve">Provato ad installare </w:t>
-            </w:r>
-            <w:proofErr w:type="spellStart"/>
-            <w:r>
-              <w:rPr>
-                <w:rFonts w:ascii="Arial" w:hAnsi="Arial" w:cs="Arial"/>
-              </w:rPr>
-              <w:t>Python</w:t>
-            </w:r>
-            <w:proofErr w:type="spellEnd"/>
-            <w:r>
-              <w:rPr>
-                <w:rFonts w:ascii="Arial" w:hAnsi="Arial" w:cs="Arial"/>
-              </w:rPr>
-              <w:t xml:space="preserve"> con </w:t>
-            </w:r>
-            <w:proofErr w:type="spellStart"/>
-            <w:r>
-              <w:rPr>
-                <w:rFonts w:ascii="Arial" w:hAnsi="Arial" w:cs="Arial"/>
-              </w:rPr>
-              <w:t>Kivy</w:t>
-            </w:r>
-            <w:proofErr w:type="spellEnd"/>
-            <w:r>
-              <w:rPr>
-                <w:rFonts w:ascii="Arial" w:hAnsi="Arial" w:cs="Arial"/>
-              </w:rPr>
-              <w:t xml:space="preserve"> sulle macchine</w:t>
-            </w:r>
-          </w:p>
-          <w:p>
-            <w:pPr>
-              <w:rPr>
-                <w:rFonts w:ascii="Arial" w:hAnsi="Arial" w:cs="Arial"/>
-              </w:rPr>
-            </w:pPr>
-            <w:r>
-              <w:rPr>
-                <w:rFonts w:ascii="Arial" w:hAnsi="Arial" w:cs="Arial"/>
-              </w:rPr>
-              <w:t xml:space="preserve">Installato </w:t>
-            </w:r>
-            <w:proofErr w:type="spellStart"/>
-            <w:r>
-              <w:rPr>
-                <w:rFonts w:ascii="Arial" w:hAnsi="Arial" w:cs="Arial"/>
-              </w:rPr>
-              <w:t>python</w:t>
-            </w:r>
-            <w:proofErr w:type="spellEnd"/>
-            <w:r>
-              <w:rPr>
-                <w:rFonts w:ascii="Arial" w:hAnsi="Arial" w:cs="Arial"/>
-              </w:rPr>
-              <w:t xml:space="preserve"> con </w:t>
-            </w:r>
-            <w:proofErr w:type="spellStart"/>
-            <w:r>
-              <w:rPr>
-                <w:rFonts w:ascii="Arial" w:hAnsi="Arial" w:cs="Arial"/>
-              </w:rPr>
-              <w:t>kivy</w:t>
-            </w:r>
-            <w:proofErr w:type="spellEnd"/>
-            <w:r>
-              <w:rPr>
-                <w:rFonts w:ascii="Arial" w:hAnsi="Arial" w:cs="Arial"/>
-              </w:rPr>
-              <w:t xml:space="preserve"> sulla macchina di Curiale</w:t>
-            </w:r>
-          </w:p>
-          <w:p>
-            <w:pPr>
-              <w:rPr>
-                <w:rFonts w:ascii="Arial" w:hAnsi="Arial" w:cs="Arial"/>
-              </w:rPr>
-            </w:pPr>
-            <w:r>
-              <w:rPr>
-                <w:rFonts w:ascii="Arial" w:hAnsi="Arial" w:cs="Arial"/>
-              </w:rPr>
-              <w:t>Guardato l’esempio di interfacce proposto automaticamente</w:t>
-            </w:r>
+            <w:bookmarkStart w:id="3" w:name="_GoBack"/>
+            <w:bookmarkEnd w:id="3"/>
           </w:p>
         </w:tc>
       </w:tr>
@@ -535,46 +274,6 @@
                 <w:rFonts w:ascii="Arial" w:hAnsi="Arial" w:cs="Arial"/>
               </w:rPr>
             </w:pPr>
-            <w:r>
-              <w:rPr>
-                <w:rFonts w:ascii="Arial" w:hAnsi="Arial" w:cs="Arial"/>
-              </w:rPr>
-              <w:t xml:space="preserve">Non si installa </w:t>
-            </w:r>
-            <w:proofErr w:type="spellStart"/>
-            <w:r>
-              <w:rPr>
-                <w:rFonts w:ascii="Arial" w:hAnsi="Arial" w:cs="Arial"/>
-              </w:rPr>
-              <w:t>python</w:t>
-            </w:r>
-            <w:proofErr w:type="spellEnd"/>
-            <w:r>
-              <w:rPr>
-                <w:rFonts w:ascii="Arial" w:hAnsi="Arial" w:cs="Arial"/>
-              </w:rPr>
-              <w:t xml:space="preserve"> sulla macchina</w:t>
-            </w:r>
-            <w:r>
-              <w:rPr>
-                <w:rFonts w:ascii="Arial" w:hAnsi="Arial" w:cs="Arial"/>
-              </w:rPr>
-              <w:t>. Risolto specificando il percorso durante l’</w:t>
-            </w:r>
-            <w:proofErr w:type="spellStart"/>
-            <w:r>
-              <w:rPr>
-                <w:rFonts w:ascii="Arial" w:hAnsi="Arial" w:cs="Arial"/>
-              </w:rPr>
-              <w:t>nstallazione</w:t>
-            </w:r>
-            <w:proofErr w:type="spellEnd"/>
-            <w:r>
-              <w:rPr>
-                <w:rFonts w:ascii="Arial" w:hAnsi="Arial" w:cs="Arial"/>
-              </w:rPr>
-              <w:t>.</w:t>
-            </w:r>
           </w:p>
         </w:tc>
       </w:tr>
@@ -627,20 +326,6 @@
                 <w:rFonts w:ascii="Arial" w:hAnsi="Arial" w:cs="Arial"/>
               </w:rPr>
             </w:pPr>
-            <w:r>
-              <w:rPr>
-                <w:rFonts w:ascii="Arial" w:hAnsi="Arial" w:cs="Arial"/>
-              </w:rPr>
-              <w:t xml:space="preserve">Stiamo seguendo la </w:t>
-            </w:r>
-            <w:proofErr w:type="spellStart"/>
-            <w:r>
-              <w:rPr>
-                <w:rFonts w:ascii="Arial" w:hAnsi="Arial" w:cs="Arial"/>
-              </w:rPr>
-              <w:t>pianificazine</w:t>
-            </w:r>
-            <w:proofErr w:type="spellEnd"/>
           </w:p>
         </w:tc>
       </w:tr>
@@ -693,28 +378,6 @@
                 <w:rFonts w:ascii="Arial" w:hAnsi="Arial" w:cs="Arial"/>
               </w:rPr>
             </w:pPr>
-            <w:r>
-              <w:rPr>
-                <w:rFonts w:ascii="Arial" w:hAnsi="Arial" w:cs="Arial"/>
-              </w:rPr>
-              <w:t xml:space="preserve">Iniziare a sviluppare la GUI del programma di </w:t>
-            </w:r>
-            <w:proofErr w:type="spellStart"/>
-            <w:r>
-              <w:rPr>
-                <w:rFonts w:ascii="Arial" w:hAnsi="Arial" w:cs="Arial"/>
-              </w:rPr>
-              <w:t>python</w:t>
-            </w:r>
-            <w:proofErr w:type="spellEnd"/>
-            <w:r>
-              <w:rPr>
-                <w:rFonts w:ascii="Arial" w:hAnsi="Arial" w:cs="Arial"/>
-              </w:rPr>
-              <w:t>, cercando di comprendere il linguaggio</w:t>
-            </w:r>
-            <w:bookmarkStart w:id="3" w:name="_GoBack"/>
-            <w:bookmarkEnd w:id="3"/>
           </w:p>
         </w:tc>
       </w:tr>
@@ -727,8 +390,8 @@
       </w:pPr>
     </w:p>
     <w:sectPr>
-      <w:headerReference w:type="default" r:id="rId9"/>
-      <w:footerReference w:type="default" r:id="rId10"/>
+      <w:headerReference w:type="default" r:id="rId8"/>
+      <w:footerReference w:type="default" r:id="rId9"/>
       <w:pgSz w:w="11906" w:h="16838"/>
       <w:pgMar w:top="1135" w:right="1134" w:bottom="993" w:left="1134" w:header="708" w:footer="314" w:gutter="0"/>
       <w:cols w:space="708"/>
@@ -4389,7 +4052,7 @@
 </file>
 
 <file path=customXml/itemProps1.xml><?xml version="1.0" encoding="utf-8"?>
-<ds:datastoreItem xmlns:ds="http://schemas.openxmlformats.org/officeDocument/2006/customXml" ds:itemID="{A5A02A98-0B99-4645-9916-40F680A04EF2}">
+<ds:datastoreItem xmlns:ds="http://schemas.openxmlformats.org/officeDocument/2006/customXml" ds:itemID="{C61DBF31-C96A-441F-8104-45E39D81F7DF}">
   <ds:schemaRefs>
     <ds:schemaRef ds:uri="http://schemas.openxmlformats.org/officeDocument/2006/bibliography"/>
   </ds:schemaRefs>

</xml_diff>